<commit_message>
OZI 1st lab, value of information should be 0.0,0.2,...
</commit_message>
<xml_diff>
--- a/part5/NPO/lab1/Yagmin_Shabaltas_LR_1_NPO.docx
+++ b/part5/NPO/lab1/Yagmin_Shabaltas_LR_1_NPO.docx
@@ -215,19 +215,24 @@
         <w:pStyle w:val="Normal"/>
         <w:spacing w:lineRule="auto" w:line="240"/>
         <w:jc w:val="center"/>
-        <w:rPr>
-          <w:rFonts w:ascii="Times New Roman" w:hAnsi="Times New Roman" w:cs="Times New Roman"/>
-          <w:sz w:val="28"/>
-          <w:szCs w:val="28"/>
-        </w:rPr>
-      </w:pPr>
-      <w:r>
-        <w:rPr>
-          <w:rFonts w:cs="Times New Roman" w:ascii="Times New Roman" w:hAnsi="Times New Roman"/>
-          <w:sz w:val="28"/>
-          <w:szCs w:val="28"/>
-        </w:rPr>
-        <w:t>Лабораторная работа</w:t>
+        <w:rPr/>
+      </w:pPr>
+      <w:r>
+        <w:rPr>
+          <w:rFonts w:cs="Times New Roman" w:ascii="Times New Roman" w:hAnsi="Times New Roman"/>
+          <w:sz w:val="28"/>
+          <w:szCs w:val="28"/>
+        </w:rPr>
+        <w:t xml:space="preserve">Лабораторная работа </w:t>
+      </w:r>
+      <w:r>
+        <w:rPr>
+          <w:rFonts w:cs="Times New Roman" w:ascii="Times New Roman" w:hAnsi="Times New Roman"/>
+          <w:sz w:val="28"/>
+          <w:szCs w:val="28"/>
+          <w:lang w:val="ru-RU"/>
+        </w:rPr>
+        <w:t>№1</w:t>
       </w:r>
     </w:p>
     <w:p>
@@ -2257,7 +2262,14 @@
         </w:rPr>
       </w:pPr>
       <w:r>
-        <w:rPr/>
+        <w:rPr>
+          <w:rFonts w:cs="Times New Roman" w:ascii="Times New Roman" w:hAnsi="Times New Roman"/>
+          <w:b/>
+          <w:bCs/>
+          <w:color w:val="auto"/>
+          <w:sz w:val="28"/>
+          <w:szCs w:val="28"/>
+        </w:rPr>
       </w:r>
     </w:p>
     <w:p>
@@ -2274,7 +2286,14 @@
         </w:rPr>
       </w:pPr>
       <w:r>
-        <w:rPr/>
+        <w:rPr>
+          <w:rFonts w:cs="Times New Roman" w:ascii="Times New Roman" w:hAnsi="Times New Roman"/>
+          <w:b/>
+          <w:bCs/>
+          <w:color w:val="auto"/>
+          <w:sz w:val="28"/>
+          <w:szCs w:val="28"/>
+        </w:rPr>
       </w:r>
     </w:p>
     <w:p>

</xml_diff>